<commit_message>
Tehtiin yhdessä login/signup ominaisuuksia
</commit_message>
<xml_diff>
--- a/Tuntiseuranta/Työaikaraportti_JimiLeino.docx
+++ b/Tuntiseuranta/Työaikaraportti_JimiLeino.docx
@@ -530,19 +530,31 @@
           <w:tcPr>
             <w:tcW w:w="1980" w:type="dxa"/>
           </w:tcPr>
-          <w:p/>
-        </w:tc>
-        <w:tc>
-          <w:tcPr>
-            <w:tcW w:w="2551" w:type="dxa"/>
-          </w:tcPr>
-          <w:p/>
-        </w:tc>
-        <w:tc>
-          <w:tcPr>
-            <w:tcW w:w="5103" w:type="dxa"/>
-          </w:tcPr>
-          <w:p/>
+          <w:p>
+            <w:r>
+              <w:t>15.2.2023</w:t>
+            </w:r>
+          </w:p>
+        </w:tc>
+        <w:tc>
+          <w:tcPr>
+            <w:tcW w:w="2551" w:type="dxa"/>
+          </w:tcPr>
+          <w:p>
+            <w:r>
+              <w:t>3</w:t>
+            </w:r>
+          </w:p>
+        </w:tc>
+        <w:tc>
+          <w:tcPr>
+            <w:tcW w:w="5103" w:type="dxa"/>
+          </w:tcPr>
+          <w:p>
+            <w:r>
+              <w:t>Tehtiin yhdessä Login/signup ikkunoita. Idea on tässä kohtaa selvillä, mutta ohjelma ei toimi vielä.</w:t>
+            </w:r>
+          </w:p>
         </w:tc>
       </w:tr>
       <w:tr>

</xml_diff>

<commit_message>
Lisäsin wpfapp5:n koodit pää tiedostoon
</commit_message>
<xml_diff>
--- a/Tuntiseuranta/Työaikaraportti_JimiLeino.docx
+++ b/Tuntiseuranta/Työaikaraportti_JimiLeino.docx
@@ -608,7 +608,10 @@
           </w:tcPr>
           <w:p>
             <w:r>
-              <w:t>3.2.2023</w:t>
+              <w:t>2.3</w:t>
+            </w:r>
+            <w:r>
+              <w:t>.2023</w:t>
             </w:r>
           </w:p>
         </w:tc>

</xml_diff>

<commit_message>
Projektin ominaisuuksien viimeistelyä, työaikaraportti
</commit_message>
<xml_diff>
--- a/Tuntiseuranta/Työaikaraportti_JimiLeino.docx
+++ b/Tuntiseuranta/Työaikaraportti_JimiLeino.docx
@@ -108,7 +108,6 @@
                 <w:bCs/>
               </w:rPr>
             </w:pPr>
-            <w:proofErr w:type="gramStart"/>
             <w:r>
               <w:rPr>
                 <w:b/>
@@ -116,7 +115,6 @@
               </w:rPr>
               <w:t>Pvm</w:t>
             </w:r>
-            <w:proofErr w:type="gramEnd"/>
           </w:p>
         </w:tc>
         <w:tc>
@@ -189,15 +187,7 @@
           </w:tcPr>
           <w:p>
             <w:r>
-              <w:t xml:space="preserve">Alustava kokous koskien projektia. Suunniteltiin mitä tultaisiin tekemään ja miten. </w:t>
-            </w:r>
-            <w:proofErr w:type="spellStart"/>
-            <w:r>
-              <w:t>Gitin</w:t>
-            </w:r>
-            <w:proofErr w:type="spellEnd"/>
-            <w:r>
-              <w:t xml:space="preserve"> luominen.</w:t>
+              <w:t>Alustava kokous koskien projektia. Suunniteltiin mitä tultaisiin tekemään ja miten. Gitin luominen.</w:t>
             </w:r>
           </w:p>
         </w:tc>
@@ -261,15 +251,7 @@
           </w:tcPr>
           <w:p>
             <w:r>
-              <w:t xml:space="preserve">Projektin ”virallinen” aloitus kokous ja lisää suunnittelua </w:t>
-            </w:r>
-            <w:proofErr w:type="spellStart"/>
-            <w:r>
-              <w:t>scrummeihin</w:t>
-            </w:r>
-            <w:proofErr w:type="spellEnd"/>
-            <w:r>
-              <w:t xml:space="preserve"> liittyen.</w:t>
+              <w:t>Projektin ”virallinen” aloitus kokous ja lisää suunnittelua scrummeihin liittyen.</w:t>
             </w:r>
           </w:p>
         </w:tc>
@@ -301,15 +283,7 @@
           </w:tcPr>
           <w:p>
             <w:r>
-              <w:t xml:space="preserve">Ensimmäinen </w:t>
-            </w:r>
-            <w:proofErr w:type="spellStart"/>
-            <w:r>
-              <w:t>scrum</w:t>
-            </w:r>
-            <w:proofErr w:type="spellEnd"/>
-            <w:r>
-              <w:t xml:space="preserve"> palaveri. Työnjakoa yms.</w:t>
+              <w:t>Ensimmäinen scrum palaveri. Työnjakoa yms.</w:t>
             </w:r>
           </w:p>
         </w:tc>
@@ -578,23 +552,7 @@
           </w:tcPr>
           <w:p>
             <w:r>
-              <w:t xml:space="preserve">Tehtiin yhdessä </w:t>
-            </w:r>
-            <w:proofErr w:type="spellStart"/>
-            <w:r>
-              <w:t>Login</w:t>
-            </w:r>
-            <w:proofErr w:type="spellEnd"/>
-            <w:r>
-              <w:t>/</w:t>
-            </w:r>
-            <w:proofErr w:type="spellStart"/>
-            <w:r>
-              <w:t>signup</w:t>
-            </w:r>
-            <w:proofErr w:type="spellEnd"/>
-            <w:r>
-              <w:t xml:space="preserve"> ikkunoita. Idea on tässä kohtaa selvillä, mutta ohjelma ei toimi vielä.</w:t>
+              <w:t>Tehtiin yhdessä Login/signup ikkunoita. Idea on tässä kohtaa selvillä, mutta ohjelma ei toimi vielä.</w:t>
             </w:r>
           </w:p>
         </w:tc>
@@ -634,11 +592,9 @@
             <w:r>
               <w:t xml:space="preserve"> ja kaikki tiedot </w:t>
             </w:r>
-            <w:proofErr w:type="gramStart"/>
             <w:r>
               <w:t>tallentuu</w:t>
             </w:r>
-            <w:proofErr w:type="gramEnd"/>
             <w:r>
               <w:t xml:space="preserve"> txt tiedostoon.</w:t>
             </w:r>
@@ -675,15 +631,7 @@
           </w:tcPr>
           <w:p>
             <w:r>
-              <w:t xml:space="preserve">Aloin tekemään </w:t>
-            </w:r>
-            <w:proofErr w:type="spellStart"/>
-            <w:r>
-              <w:t>settings</w:t>
-            </w:r>
-            <w:proofErr w:type="spellEnd"/>
-            <w:r>
-              <w:t xml:space="preserve"> valikkoa. Vielä täytyy saada ohjelma hakemaan tekstitiedostosta oikean käyttäjän tiedot</w:t>
+              <w:t>Aloin tekemään settings valikkoa. Vielä täytyy saada ohjelma hakemaan tekstitiedostosta oikean käyttäjän tiedot</w:t>
             </w:r>
             <w:r>
               <w:t xml:space="preserve"> teksti laatikoihin</w:t>
@@ -721,15 +669,7 @@
           </w:tcPr>
           <w:p>
             <w:r>
-              <w:t xml:space="preserve">Päädyin tulokseen, että </w:t>
-            </w:r>
-            <w:proofErr w:type="spellStart"/>
-            <w:r>
-              <w:t>settings</w:t>
-            </w:r>
-            <w:proofErr w:type="spellEnd"/>
-            <w:r>
-              <w:t xml:space="preserve"> valikko sekoittaa ohjelmaa sen verran, ettei meillä enää riittäisi aikaa, joten poistin sen. Lisäsin pääohjelman koodit toisesta tiedostosta päätiedostoon.</w:t>
+              <w:t>Päädyin tulokseen, että settings valikko sekoittaa ohjelmaa sen verran, ettei meillä enää riittäisi aikaa, joten poistin sen. Lisäsin pääohjelman koodit toisesta tiedostosta päätiedostoon.</w:t>
             </w:r>
           </w:p>
         </w:tc>
@@ -771,19 +711,32 @@
           <w:tcPr>
             <w:tcW w:w="1980" w:type="dxa"/>
           </w:tcPr>
-          <w:p/>
-        </w:tc>
-        <w:tc>
-          <w:tcPr>
-            <w:tcW w:w="2551" w:type="dxa"/>
-          </w:tcPr>
-          <w:p/>
-        </w:tc>
-        <w:tc>
-          <w:tcPr>
-            <w:tcW w:w="5103" w:type="dxa"/>
-          </w:tcPr>
-          <w:p/>
+          <w:p>
+            <w:r>
+              <w:lastRenderedPageBreak/>
+              <w:t>21.3.2023</w:t>
+            </w:r>
+          </w:p>
+        </w:tc>
+        <w:tc>
+          <w:tcPr>
+            <w:tcW w:w="2551" w:type="dxa"/>
+          </w:tcPr>
+          <w:p>
+            <w:r>
+              <w:t>2</w:t>
+            </w:r>
+          </w:p>
+        </w:tc>
+        <w:tc>
+          <w:tcPr>
+            <w:tcW w:w="5103" w:type="dxa"/>
+          </w:tcPr>
+          <w:p>
+            <w:r>
+              <w:t>Tein muutoksia niin, että sisään kirjautuneen käyttäjän omaan tiedostoon tallennetaan listaan annettu sisältö. Tässä kohtaa tekstitiedostosta ei haeta sisältöä ja laiteta listaan, se pitää korjata.</w:t>
+            </w:r>
+          </w:p>
         </w:tc>
       </w:tr>
       <w:tr>

</xml_diff>